<commit_message>
update and correct weekly reports
</commit_message>
<xml_diff>
--- a/Docs/Reports/Week 2 Progress Report.docx
+++ b/Docs/Reports/Week 2 Progress Report.docx
@@ -1,12 +1,10 @@
 
 <file path=word/document.xml><?xml version="1.0" encoding="utf-8"?>
-<w:document xmlns:o="urn:schemas-microsoft-com:office:office" xmlns:r="http://schemas.openxmlformats.org/officeDocument/2006/relationships" xmlns:v="urn:schemas-microsoft-com:vml" xmlns:w="http://schemas.openxmlformats.org/wordprocessingml/2006/main" xmlns:w10="urn:schemas-microsoft-com:office:word" xmlns:wp="http://schemas.openxmlformats.org/drawingml/2006/wordprocessingDrawing" xmlns:wps="http://schemas.microsoft.com/office/word/2010/wordprocessingShape" xmlns:wpg="http://schemas.microsoft.com/office/word/2010/wordprocessingGroup" xmlns:mc="http://schemas.openxmlformats.org/markup-compatibility/2006" xmlns:wp14="http://schemas.microsoft.com/office/word/2010/wordprocessingDrawing" xmlns:w14="http://schemas.microsoft.com/office/word/2010/wordml" xmlns:w15="http://schemas.microsoft.com/office/word/2012/wordml" mc:Ignorable="w14 wp14 w15">
+<w:document xmlns:wpc="http://schemas.microsoft.com/office/word/2010/wordprocessingCanvas" xmlns:cx="http://schemas.microsoft.com/office/drawing/2014/chartex" xmlns:cx1="http://schemas.microsoft.com/office/drawing/2015/9/8/chartex" xmlns:cx2="http://schemas.microsoft.com/office/drawing/2015/10/21/chartex" xmlns:cx3="http://schemas.microsoft.com/office/drawing/2016/5/9/chartex" xmlns:cx4="http://schemas.microsoft.com/office/drawing/2016/5/10/chartex" xmlns:cx5="http://schemas.microsoft.com/office/drawing/2016/5/11/chartex" xmlns:cx6="http://schemas.microsoft.com/office/drawing/2016/5/12/chartex" xmlns:cx7="http://schemas.microsoft.com/office/drawing/2016/5/13/chartex" xmlns:cx8="http://schemas.microsoft.com/office/drawing/2016/5/14/chartex" xmlns:mc="http://schemas.openxmlformats.org/markup-compatibility/2006" xmlns:aink="http://schemas.microsoft.com/office/drawing/2016/ink" xmlns:am3d="http://schemas.microsoft.com/office/drawing/2017/model3d" xmlns:o="urn:schemas-microsoft-com:office:office" xmlns:oel="http://schemas.microsoft.com/office/2019/extlst" xmlns:r="http://schemas.openxmlformats.org/officeDocument/2006/relationships" xmlns:m="http://schemas.openxmlformats.org/officeDocument/2006/math" xmlns:v="urn:schemas-microsoft-com:vml" xmlns:wp14="http://schemas.microsoft.com/office/word/2010/wordprocessingDrawing" xmlns:wp="http://schemas.openxmlformats.org/drawingml/2006/wordprocessingDrawing" xmlns:w10="urn:schemas-microsoft-com:office:word" xmlns:w="http://schemas.openxmlformats.org/wordprocessingml/2006/main" xmlns:w14="http://schemas.microsoft.com/office/word/2010/wordml" xmlns:w15="http://schemas.microsoft.com/office/word/2012/wordml" xmlns:w16cex="http://schemas.microsoft.com/office/word/2018/wordml/cex" xmlns:w16cid="http://schemas.microsoft.com/office/word/2016/wordml/cid" xmlns:w16="http://schemas.microsoft.com/office/word/2018/wordml" xmlns:w16sdtdh="http://schemas.microsoft.com/office/word/2020/wordml/sdtdatahash" xmlns:w16se="http://schemas.microsoft.com/office/word/2015/wordml/symex" xmlns:wpg="http://schemas.microsoft.com/office/word/2010/wordprocessingGroup" xmlns:wpi="http://schemas.microsoft.com/office/word/2010/wordprocessingInk" xmlns:wne="http://schemas.microsoft.com/office/word/2006/wordml" xmlns:wps="http://schemas.microsoft.com/office/word/2010/wordprocessingShape" mc:Ignorable="w14 w15 w16se w16cid w16 w16cex w16sdtdh wp14">
   <w:body>
     <w:p>
       <w:pPr>
-        <w:pStyle w:val="Normal"/>
         <w:jc w:val="center"/>
-        <w:rPr/>
       </w:pPr>
       <w:r>
         <w:rPr>
@@ -14,42 +12,16 @@
           <w:bCs/>
           <w:u w:val="single"/>
         </w:rPr>
-        <w:t>3rd</w:t>
-      </w:r>
-      <w:r>
-        <w:rPr>
-          <w:b/>
-          <w:bCs/>
-          <w:u w:val="single"/>
-        </w:rPr>
-        <w:t xml:space="preserve"> Week Progress Report</w:t>
-      </w:r>
-      <w:r>
-        <w:rPr/>
+        <w:t>2nd Week Progress Report</w:t>
+      </w:r>
+      <w:r>
         <w:t xml:space="preserve"> </w:t>
       </w:r>
     </w:p>
+    <w:p/>
+    <w:p/>
     <w:p>
       <w:pPr>
-        <w:pStyle w:val="Normal"/>
-        <w:rPr/>
-      </w:pPr>
-      <w:r>
-        <w:rPr/>
-      </w:r>
-    </w:p>
-    <w:p>
-      <w:pPr>
-        <w:pStyle w:val="Normal"/>
-        <w:rPr/>
-      </w:pPr>
-      <w:r>
-        <w:rPr/>
-      </w:r>
-    </w:p>
-    <w:p>
-      <w:pPr>
-        <w:pStyle w:val="Normal"/>
         <w:rPr>
           <w:u w:val="single"/>
         </w:rPr>
@@ -62,158 +34,56 @@
       </w:r>
     </w:p>
     <w:p>
+      <w:r>
+        <w:t xml:space="preserve">- </w:t>
+      </w:r>
+      <w:r>
+        <w:t>Successfully wrote</w:t>
+      </w:r>
+      <w:r>
+        <w:t xml:space="preserve"> API data to test SQL environment</w:t>
+      </w:r>
+    </w:p>
+    <w:p>
+      <w:r>
+        <w:t>- Added program logging</w:t>
+      </w:r>
+    </w:p>
+    <w:p>
+      <w:r>
+        <w:t>- Located the R channels. They are b</w:t>
+      </w:r>
+      <w:r>
+        <w:t>eing used for alarm flags. If present need to pull the alarm data from API system.</w:t>
+      </w:r>
+    </w:p>
+    <w:p>
+      <w:r>
+        <w:t xml:space="preserve">- </w:t>
+      </w:r>
+      <w:r>
+        <w:t xml:space="preserve">Wrote entire serial list from Fluent to test SQL. Was much slower than anticipated clocking in at over an hour. </w:t>
+      </w:r>
+      <w:r>
+        <w:t>And API server went down immediately after till the next morning, lost an entire evening</w:t>
+      </w:r>
+      <w:r>
+        <w:t xml:space="preserve"> </w:t>
+      </w:r>
+      <w:r>
+        <w:t xml:space="preserve">of planned </w:t>
+      </w:r>
+      <w:r>
+        <w:t>development</w:t>
+      </w:r>
+      <w:r>
+        <w:t xml:space="preserve">. </w:t>
+      </w:r>
+    </w:p>
+    <w:p/>
+    <w:p/>
+    <w:p>
       <w:pPr>
-        <w:pStyle w:val="Normal"/>
-        <w:rPr/>
-      </w:pPr>
-      <w:r>
-        <w:rPr/>
-        <w:t xml:space="preserve">- </w:t>
-      </w:r>
-      <w:r>
-        <w:rPr/>
-        <w:t>Working on error handling for doing an entire serial sweep. Errors encountered:</w:t>
-      </w:r>
-    </w:p>
-    <w:p>
-      <w:pPr>
-        <w:pStyle w:val="Normal"/>
-        <w:widowControl/>
-        <w:suppressAutoHyphens w:val="true"/>
-        <w:bidi w:val="0"/>
-        <w:spacing w:before="0" w:after="0"/>
-        <w:ind w:left="680" w:right="0" w:hanging="0"/>
-        <w:jc w:val="left"/>
-        <w:rPr/>
-      </w:pPr>
-      <w:r>
-        <w:rPr/>
-        <w:t xml:space="preserve">- </w:t>
-      </w:r>
-      <w:r>
-        <w:rPr>
-          <w:i w:val="false"/>
-          <w:iCs w:val="false"/>
-          <w:color w:val="C9211E"/>
-        </w:rPr>
-        <w:t>No CurrentReading available with this serial number</w:t>
-      </w:r>
-      <w:r>
-        <w:rPr/>
-        <w:t xml:space="preserve">, </w:t>
-      </w:r>
-      <w:r>
-        <w:rPr/>
-        <w:t>Handled as a unassigned serial number. Solution is to pass over that serial number</w:t>
-      </w:r>
-    </w:p>
-    <w:p>
-      <w:pPr>
-        <w:pStyle w:val="Normal"/>
-        <w:widowControl/>
-        <w:suppressAutoHyphens w:val="true"/>
-        <w:bidi w:val="0"/>
-        <w:spacing w:before="0" w:after="0"/>
-        <w:ind w:left="680" w:right="0" w:hanging="0"/>
-        <w:jc w:val="left"/>
-        <w:rPr/>
-      </w:pPr>
-      <w:r>
-        <w:rPr/>
-        <w:t xml:space="preserve">- </w:t>
-      </w:r>
-      <w:r>
-        <w:rPr>
-          <w:i w:val="false"/>
-          <w:iCs w:val="false"/>
-          <w:color w:val="C9211E"/>
-        </w:rPr>
-        <w:t>I</w:t>
-      </w:r>
-      <w:r>
-        <w:rPr>
-          <w:i w:val="false"/>
-          <w:iCs w:val="false"/>
-          <w:color w:val="C9211E"/>
-        </w:rPr>
-        <w:t>ndex out of range</w:t>
-      </w:r>
-      <w:r>
-        <w:rPr/>
-        <w:t xml:space="preserve">, </w:t>
-      </w:r>
-      <w:r>
-        <w:rPr/>
-        <w:t>Handled as this happens when Walchem has an assigned serial number but Hytec doesnt. Solution is to add the serial number to SQL which is done via Hytec rep on MyHytec.com</w:t>
-      </w:r>
-    </w:p>
-    <w:p>
-      <w:pPr>
-        <w:pStyle w:val="Normal"/>
-        <w:widowControl/>
-        <w:suppressAutoHyphens w:val="true"/>
-        <w:bidi w:val="0"/>
-        <w:spacing w:before="0" w:after="0"/>
-        <w:ind w:left="680" w:right="0" w:hanging="0"/>
-        <w:jc w:val="left"/>
-        <w:rPr/>
-      </w:pPr>
-      <w:r>
-        <w:rPr/>
-        <w:t xml:space="preserve">- </w:t>
-      </w:r>
-      <w:r>
-        <w:rPr>
-          <w:i w:val="false"/>
-          <w:iCs w:val="false"/>
-          <w:color w:val="C9211E"/>
-        </w:rPr>
-        <w:t>This device 2007140494 failed with following error 1366 (HY000): Incorrect string value: '\xCE\xBB p-c...' for column 'custom_name' at row 1</w:t>
-      </w:r>
-      <w:r>
-        <w:rPr/>
-        <w:t xml:space="preserve">, </w:t>
-      </w:r>
-      <w:r>
-        <w:rPr/>
-        <w:t>not yet handled</w:t>
-      </w:r>
-    </w:p>
-    <w:p>
-      <w:pPr>
-        <w:pStyle w:val="Normal"/>
-        <w:rPr/>
-      </w:pPr>
-      <w:r>
-        <w:rPr/>
-        <w:t xml:space="preserve">- </w:t>
-      </w:r>
-      <w:r>
-        <w:rPr/>
-        <w:t>added a serial counter just for informations sake</w:t>
-      </w:r>
-    </w:p>
-    <w:p>
-      <w:pPr>
-        <w:pStyle w:val="Normal"/>
-        <w:rPr/>
-      </w:pPr>
-      <w:r>
-        <w:rPr/>
-      </w:r>
-    </w:p>
-    <w:p>
-      <w:pPr>
-        <w:pStyle w:val="Normal"/>
-        <w:rPr/>
-      </w:pPr>
-      <w:r>
-        <w:rPr/>
-      </w:r>
-    </w:p>
-    <w:p>
-      <w:pPr>
-        <w:pStyle w:val="Normal"/>
         <w:rPr>
           <w:u w:val="single"/>
         </w:rPr>
@@ -222,69 +92,53 @@
         <w:rPr>
           <w:u w:val="single"/>
         </w:rPr>
-        <w:t>Non-Blocking Issues</w:t>
-      </w:r>
-    </w:p>
+        <w:t>Non</w:t>
+      </w:r>
+      <w:r>
+        <w:rPr>
+          <w:u w:val="single"/>
+        </w:rPr>
+        <w:t>-</w:t>
+      </w:r>
+      <w:r>
+        <w:rPr>
+          <w:u w:val="single"/>
+        </w:rPr>
+        <w:t>Blocking Issues</w:t>
+      </w:r>
+    </w:p>
+    <w:p>
+      <w:r>
+        <w:t xml:space="preserve">- (NEW) Need to add Alarm system to </w:t>
+      </w:r>
+      <w:r>
+        <w:t>project</w:t>
+      </w:r>
+      <w:r>
+        <w:t xml:space="preserve">. Didn’t quote for that originally. </w:t>
+      </w:r>
+    </w:p>
+    <w:p/>
+    <w:p>
+      <w:r>
+        <w:t>- 3 fields in the data mapping previously done are mapped incorrectly. Currently leaving them as is because I fear that i</w:t>
+      </w:r>
+      <w:r>
+        <w:t xml:space="preserve">f I change them it would have negative impact on existing data or systems. </w:t>
+      </w:r>
+    </w:p>
+    <w:p>
+      <w:r>
+        <w:t>- Linux server’s operating system (Centos 7.9) is going to be End of Life’d June 2024. This system will need to be upgraded at some point preferably before it is End of Life and no</w:t>
+      </w:r>
+      <w:r>
+        <w:t xml:space="preserve"> longer receiving security updates.</w:t>
+      </w:r>
+    </w:p>
+    <w:p/>
+    <w:p/>
     <w:p>
       <w:pPr>
-        <w:pStyle w:val="Normal"/>
-        <w:rPr/>
-      </w:pPr>
-      <w:r>
-        <w:rPr/>
-      </w:r>
-    </w:p>
-    <w:p>
-      <w:pPr>
-        <w:pStyle w:val="Normal"/>
-        <w:rPr/>
-      </w:pPr>
-      <w:r>
-        <w:rPr/>
-        <w:t xml:space="preserve">- Need to add Alarm system to project. Didn’t quote for that originally. </w:t>
-      </w:r>
-    </w:p>
-    <w:p>
-      <w:pPr>
-        <w:pStyle w:val="Normal"/>
-        <w:rPr/>
-      </w:pPr>
-      <w:r>
-        <w:rPr/>
-        <w:t xml:space="preserve">- 3 fields in the data mapping previously done are mapped incorrectly. Currently leaving them as is because I fear that if I change them it would have negative impact on existing data or systems. </w:t>
-      </w:r>
-    </w:p>
-    <w:p>
-      <w:pPr>
-        <w:pStyle w:val="Normal"/>
-        <w:rPr/>
-      </w:pPr>
-      <w:r>
-        <w:rPr/>
-        <w:t>- Linux server’s operating system (Centos 7.9) is going to be End of Life’d June 2024. This system will need to be upgraded at some point preferably before it is End of Life and no longer receiving security updates.</w:t>
-      </w:r>
-    </w:p>
-    <w:p>
-      <w:pPr>
-        <w:pStyle w:val="Normal"/>
-        <w:rPr/>
-      </w:pPr>
-      <w:r>
-        <w:rPr/>
-      </w:r>
-    </w:p>
-    <w:p>
-      <w:pPr>
-        <w:pStyle w:val="Normal"/>
-        <w:rPr/>
-      </w:pPr>
-      <w:r>
-        <w:rPr/>
-      </w:r>
-    </w:p>
-    <w:p>
-      <w:pPr>
-        <w:pStyle w:val="Normal"/>
         <w:rPr>
           <w:u w:val="single"/>
         </w:rPr>
@@ -297,38 +151,13 @@
       </w:r>
     </w:p>
     <w:p>
-      <w:pPr>
-        <w:pStyle w:val="Normal"/>
-        <w:rPr/>
-      </w:pPr>
-      <w:r>
-        <w:rPr/>
+      <w:r>
         <w:t>- None</w:t>
       </w:r>
     </w:p>
-    <w:p>
-      <w:pPr>
-        <w:pStyle w:val="Normal"/>
-        <w:rPr/>
-      </w:pPr>
-      <w:r>
-        <w:rPr/>
-      </w:r>
-    </w:p>
-    <w:p>
-      <w:pPr>
-        <w:pStyle w:val="Normal"/>
-        <w:rPr/>
-      </w:pPr>
-      <w:r>
-        <w:rPr/>
-      </w:r>
-    </w:p>
-    <w:p>
-      <w:pPr>
-        <w:pStyle w:val="Normal"/>
-        <w:rPr/>
-      </w:pPr>
+    <w:p/>
+    <w:p/>
+    <w:p>
       <w:r>
         <w:rPr>
           <w:u w:val="single"/>
@@ -336,48 +165,52 @@
         <w:t>Next Weeks Plans</w:t>
       </w:r>
       <w:r>
-        <w:rPr/>
         <w:t xml:space="preserve"> </w:t>
       </w:r>
     </w:p>
     <w:p>
-      <w:pPr>
-        <w:pStyle w:val="Normal"/>
-        <w:rPr/>
-      </w:pPr>
-      <w:r>
-        <w:rPr/>
+      <w:r>
         <w:t xml:space="preserve">- </w:t>
       </w:r>
-    </w:p>
-    <w:p>
-      <w:pPr>
-        <w:pStyle w:val="Normal"/>
-        <w:rPr/>
-      </w:pPr>
-      <w:r>
-        <w:rPr/>
+      <w:r>
+        <w:t xml:space="preserve">Would like to finish working on full sweep of devices, there were a few errors during that initial run. Due to school commitments and </w:t>
+      </w:r>
+      <w:r>
+        <w:t>midterms</w:t>
+      </w:r>
+      <w:r>
+        <w:t xml:space="preserve"> coming up I </w:t>
+      </w:r>
+      <w:r>
+        <w:t>won’t</w:t>
+      </w:r>
+      <w:r>
+        <w:t xml:space="preserve"> be working as much on</w:t>
+      </w:r>
+      <w:r>
+        <w:t xml:space="preserve"> the</w:t>
+      </w:r>
+      <w:r>
+        <w:t xml:space="preserve"> API for next week or two. </w:t>
       </w:r>
     </w:p>
     <w:sectPr>
-      <w:type w:val="nextPage"/>
       <w:pgSz w:w="12240" w:h="15840"/>
-      <w:pgMar w:left="1134" w:right="1134" w:gutter="0" w:header="0" w:top="1134" w:footer="0" w:bottom="1134"/>
-      <w:pgNumType w:fmt="decimal"/>
-      <w:formProt w:val="false"/>
-      <w:textDirection w:val="lrTb"/>
-      <w:docGrid w:type="default" w:linePitch="100" w:charSpace="0"/>
+      <w:pgMar w:top="1134" w:right="1134" w:bottom="1134" w:left="1134" w:header="0" w:footer="0" w:gutter="0"/>
+      <w:cols w:space="720"/>
+      <w:formProt w:val="0"/>
+      <w:docGrid w:linePitch="100"/>
     </w:sectPr>
   </w:body>
 </w:document>
 </file>
 
 <file path=word/styles.xml><?xml version="1.0" encoding="utf-8"?>
-<w:styles xmlns:w="http://schemas.openxmlformats.org/wordprocessingml/2006/main" xmlns:w14="http://schemas.microsoft.com/office/word/2010/wordml" xmlns:mc="http://schemas.openxmlformats.org/markup-compatibility/2006" mc:Ignorable="w14">
+<w:styles xmlns:mc="http://schemas.openxmlformats.org/markup-compatibility/2006" xmlns:r="http://schemas.openxmlformats.org/officeDocument/2006/relationships" xmlns:w="http://schemas.openxmlformats.org/wordprocessingml/2006/main" xmlns:w14="http://schemas.microsoft.com/office/word/2010/wordml" xmlns:w15="http://schemas.microsoft.com/office/word/2012/wordml" xmlns:w16cex="http://schemas.microsoft.com/office/word/2018/wordml/cex" xmlns:w16cid="http://schemas.microsoft.com/office/word/2016/wordml/cid" xmlns:w16="http://schemas.microsoft.com/office/word/2018/wordml" xmlns:w16sdtdh="http://schemas.microsoft.com/office/word/2020/wordml/sdtdatahash" xmlns:w16se="http://schemas.microsoft.com/office/word/2015/wordml/symex" mc:Ignorable="w14 w15 w16se w16cid w16 w16cex w16sdtdh">
   <w:docDefaults>
     <w:rPrDefault>
       <w:rPr>
-        <w:rFonts w:ascii="Liberation Serif" w:hAnsi="Liberation Serif" w:eastAsia="Noto Serif CJK SC" w:cs="FreeSans"/>
+        <w:rFonts w:ascii="Liberation Serif" w:eastAsia="Noto Serif CJK SC" w:hAnsi="Liberation Serif" w:cs="FreeSans"/>
         <w:kern w:val="2"/>
         <w:sz w:val="24"/>
         <w:szCs w:val="24"/>
@@ -386,21 +219,21 @@
     </w:rPrDefault>
     <w:pPrDefault>
       <w:pPr>
-        <w:suppressAutoHyphens w:val="true"/>
+        <w:suppressAutoHyphens/>
       </w:pPr>
     </w:pPrDefault>
   </w:docDefaults>
   <w:latentStyles w:defLockedState="0" w:defUIPriority="99" w:defSemiHidden="0" w:defUnhideWhenUsed="0" w:defQFormat="0" w:count="376">
     <w:lsdException w:name="Normal" w:uiPriority="0" w:qFormat="1"/>
     <w:lsdException w:name="heading 1" w:uiPriority="9" w:qFormat="1"/>
-    <w:lsdException w:name="heading 2" w:uiPriority="9" w:semiHidden="1" w:unhideWhenUsed="1" w:qFormat="1"/>
-    <w:lsdException w:name="heading 3" w:uiPriority="9" w:semiHidden="1" w:unhideWhenUsed="1" w:qFormat="1"/>
-    <w:lsdException w:name="heading 4" w:uiPriority="9" w:semiHidden="1" w:unhideWhenUsed="1" w:qFormat="1"/>
-    <w:lsdException w:name="heading 5" w:uiPriority="9" w:semiHidden="1" w:unhideWhenUsed="1" w:qFormat="1"/>
-    <w:lsdException w:name="heading 6" w:uiPriority="9" w:semiHidden="1" w:unhideWhenUsed="1" w:qFormat="1"/>
-    <w:lsdException w:name="heading 7" w:uiPriority="9" w:semiHidden="1" w:unhideWhenUsed="1" w:qFormat="1"/>
-    <w:lsdException w:name="heading 8" w:uiPriority="9" w:semiHidden="1" w:unhideWhenUsed="1" w:qFormat="1"/>
-    <w:lsdException w:name="heading 9" w:uiPriority="9" w:semiHidden="1" w:unhideWhenUsed="1" w:qFormat="1"/>
+    <w:lsdException w:name="heading 2" w:semiHidden="1" w:uiPriority="9" w:unhideWhenUsed="1" w:qFormat="1"/>
+    <w:lsdException w:name="heading 3" w:semiHidden="1" w:uiPriority="9" w:unhideWhenUsed="1" w:qFormat="1"/>
+    <w:lsdException w:name="heading 4" w:semiHidden="1" w:uiPriority="9" w:unhideWhenUsed="1" w:qFormat="1"/>
+    <w:lsdException w:name="heading 5" w:semiHidden="1" w:uiPriority="9" w:unhideWhenUsed="1" w:qFormat="1"/>
+    <w:lsdException w:name="heading 6" w:semiHidden="1" w:uiPriority="9" w:unhideWhenUsed="1" w:qFormat="1"/>
+    <w:lsdException w:name="heading 7" w:semiHidden="1" w:uiPriority="9" w:unhideWhenUsed="1" w:qFormat="1"/>
+    <w:lsdException w:name="heading 8" w:semiHidden="1" w:uiPriority="9" w:unhideWhenUsed="1" w:qFormat="1"/>
+    <w:lsdException w:name="heading 9" w:semiHidden="1" w:uiPriority="9" w:unhideWhenUsed="1" w:qFormat="1"/>
     <w:lsdException w:name="index 1" w:semiHidden="1" w:unhideWhenUsed="1"/>
     <w:lsdException w:name="index 2" w:semiHidden="1" w:unhideWhenUsed="1"/>
     <w:lsdException w:name="index 3" w:semiHidden="1" w:unhideWhenUsed="1"/>
@@ -410,22 +243,22 @@
     <w:lsdException w:name="index 7" w:semiHidden="1" w:unhideWhenUsed="1"/>
     <w:lsdException w:name="index 8" w:semiHidden="1" w:unhideWhenUsed="1"/>
     <w:lsdException w:name="index 9" w:semiHidden="1" w:unhideWhenUsed="1"/>
-    <w:lsdException w:name="toc 1" w:uiPriority="39" w:semiHidden="1" w:unhideWhenUsed="1"/>
-    <w:lsdException w:name="toc 2" w:uiPriority="39" w:semiHidden="1" w:unhideWhenUsed="1"/>
-    <w:lsdException w:name="toc 3" w:uiPriority="39" w:semiHidden="1" w:unhideWhenUsed="1"/>
-    <w:lsdException w:name="toc 4" w:uiPriority="39" w:semiHidden="1" w:unhideWhenUsed="1"/>
-    <w:lsdException w:name="toc 5" w:uiPriority="39" w:semiHidden="1" w:unhideWhenUsed="1"/>
-    <w:lsdException w:name="toc 6" w:uiPriority="39" w:semiHidden="1" w:unhideWhenUsed="1"/>
-    <w:lsdException w:name="toc 7" w:uiPriority="39" w:semiHidden="1" w:unhideWhenUsed="1"/>
-    <w:lsdException w:name="toc 8" w:uiPriority="39" w:semiHidden="1" w:unhideWhenUsed="1"/>
-    <w:lsdException w:name="toc 9" w:uiPriority="39" w:semiHidden="1" w:unhideWhenUsed="1"/>
+    <w:lsdException w:name="toc 1" w:semiHidden="1" w:uiPriority="39" w:unhideWhenUsed="1"/>
+    <w:lsdException w:name="toc 2" w:semiHidden="1" w:uiPriority="39" w:unhideWhenUsed="1"/>
+    <w:lsdException w:name="toc 3" w:semiHidden="1" w:uiPriority="39" w:unhideWhenUsed="1"/>
+    <w:lsdException w:name="toc 4" w:semiHidden="1" w:uiPriority="39" w:unhideWhenUsed="1"/>
+    <w:lsdException w:name="toc 5" w:semiHidden="1" w:uiPriority="39" w:unhideWhenUsed="1"/>
+    <w:lsdException w:name="toc 6" w:semiHidden="1" w:uiPriority="39" w:unhideWhenUsed="1"/>
+    <w:lsdException w:name="toc 7" w:semiHidden="1" w:uiPriority="39" w:unhideWhenUsed="1"/>
+    <w:lsdException w:name="toc 8" w:semiHidden="1" w:uiPriority="39" w:unhideWhenUsed="1"/>
+    <w:lsdException w:name="toc 9" w:semiHidden="1" w:uiPriority="39" w:unhideWhenUsed="1"/>
     <w:lsdException w:name="Normal Indent" w:semiHidden="1" w:unhideWhenUsed="1"/>
     <w:lsdException w:name="footnote text" w:semiHidden="1" w:unhideWhenUsed="1"/>
     <w:lsdException w:name="annotation text" w:semiHidden="1" w:unhideWhenUsed="1"/>
     <w:lsdException w:name="header" w:semiHidden="1" w:unhideWhenUsed="1"/>
     <w:lsdException w:name="footer" w:semiHidden="1" w:unhideWhenUsed="1"/>
     <w:lsdException w:name="index heading" w:semiHidden="1" w:unhideWhenUsed="1"/>
-    <w:lsdException w:name="caption" w:uiPriority="35" w:semiHidden="1" w:unhideWhenUsed="1" w:qFormat="1"/>
+    <w:lsdException w:name="caption" w:semiHidden="1" w:uiPriority="35" w:unhideWhenUsed="1" w:qFormat="1"/>
     <w:lsdException w:name="table of figures" w:semiHidden="1" w:unhideWhenUsed="1"/>
     <w:lsdException w:name="envelope address" w:semiHidden="1" w:unhideWhenUsed="1"/>
     <w:lsdException w:name="envelope return" w:semiHidden="1" w:unhideWhenUsed="1"/>
@@ -456,7 +289,7 @@
     <w:lsdException w:name="Title" w:uiPriority="10" w:qFormat="1"/>
     <w:lsdException w:name="Closing" w:semiHidden="1" w:unhideWhenUsed="1"/>
     <w:lsdException w:name="Signature" w:semiHidden="1" w:unhideWhenUsed="1"/>
-    <w:lsdException w:name="Default Paragraph Font" w:uiPriority="1" w:semiHidden="1" w:unhideWhenUsed="1"/>
+    <w:lsdException w:name="Default Paragraph Font" w:semiHidden="1" w:uiPriority="1" w:unhideWhenUsed="1"/>
     <w:lsdException w:name="Body Text" w:semiHidden="1" w:unhideWhenUsed="1"/>
     <w:lsdException w:name="Body Text Indent" w:semiHidden="1" w:unhideWhenUsed="1"/>
     <w:lsdException w:name="List Continue" w:semiHidden="1" w:unhideWhenUsed="1"/>
@@ -656,8 +489,8 @@
     <w:lsdException w:name="Subtle Reference" w:uiPriority="31" w:qFormat="1"/>
     <w:lsdException w:name="Intense Reference" w:uiPriority="32" w:qFormat="1"/>
     <w:lsdException w:name="Book Title" w:uiPriority="33" w:qFormat="1"/>
-    <w:lsdException w:name="Bibliography" w:uiPriority="37" w:semiHidden="1" w:unhideWhenUsed="1"/>
-    <w:lsdException w:name="TOC Heading" w:uiPriority="39" w:semiHidden="1" w:unhideWhenUsed="1" w:qFormat="1"/>
+    <w:lsdException w:name="Bibliography" w:semiHidden="1" w:uiPriority="37" w:unhideWhenUsed="1"/>
+    <w:lsdException w:name="TOC Heading" w:semiHidden="1" w:uiPriority="39" w:unhideWhenUsed="1" w:qFormat="1"/>
     <w:lsdException w:name="Plain Table 1" w:uiPriority="41"/>
     <w:lsdException w:name="Plain Table 2" w:uiPriority="42"/>
     <w:lsdException w:name="Plain Table 3" w:uiPriority="43"/>
@@ -768,88 +601,64 @@
     <w:lsdException w:name="Unresolved Mention" w:semiHidden="1" w:unhideWhenUsed="1"/>
     <w:lsdException w:name="Smart Link" w:semiHidden="1" w:unhideWhenUsed="1"/>
   </w:latentStyles>
-  <w:style w:type="paragraph" w:styleId="Normal" w:default="1">
+  <w:style w:type="paragraph" w:default="1" w:styleId="Normal">
     <w:name w:val="Normal"/>
     <w:qFormat/>
-    <w:pPr>
-      <w:widowControl/>
-      <w:suppressAutoHyphens w:val="true"/>
-      <w:bidi w:val="0"/>
-      <w:spacing w:before="0" w:after="0"/>
-      <w:jc w:val="left"/>
-    </w:pPr>
-    <w:rPr>
-      <w:rFonts w:ascii="Liberation Serif" w:hAnsi="Liberation Serif" w:eastAsia="Noto Serif CJK SC" w:cs="FreeSans"/>
-      <w:color w:val="auto"/>
-      <w:kern w:val="2"/>
-      <w:sz w:val="24"/>
-      <w:szCs w:val="24"/>
-      <w:lang w:val="en-CA" w:eastAsia="zh-CN" w:bidi="hi-IN"/>
-    </w:rPr>
   </w:style>
-  <w:style w:type="character" w:styleId="DefaultParagraphFont" w:default="1">
+  <w:style w:type="character" w:default="1" w:styleId="DefaultParagraphFont">
     <w:name w:val="Default Paragraph Font"/>
     <w:uiPriority w:val="1"/>
     <w:semiHidden/>
     <w:unhideWhenUsed/>
-    <w:qFormat/>
-    <w:rPr/>
   </w:style>
-  <w:style w:type="paragraph" w:styleId="Heading" w:customStyle="1">
+  <w:style w:type="table" w:default="1" w:styleId="TableNormal">
+    <w:name w:val="Normal Table"/>
+    <w:uiPriority w:val="99"/>
+    <w:semiHidden/>
+    <w:unhideWhenUsed/>
+    <w:tblPr>
+      <w:tblInd w:w="0" w:type="dxa"/>
+      <w:tblCellMar>
+        <w:top w:w="0" w:type="dxa"/>
+        <w:left w:w="108" w:type="dxa"/>
+        <w:bottom w:w="0" w:type="dxa"/>
+        <w:right w:w="108" w:type="dxa"/>
+      </w:tblCellMar>
+    </w:tblPr>
+  </w:style>
+  <w:style w:type="numbering" w:default="1" w:styleId="NoList">
+    <w:name w:val="No List"/>
+    <w:uiPriority w:val="99"/>
+    <w:semiHidden/>
+    <w:unhideWhenUsed/>
+  </w:style>
+  <w:style w:type="paragraph" w:customStyle="1" w:styleId="Heading">
     <w:name w:val="Heading"/>
     <w:basedOn w:val="Normal"/>
-    <w:next w:val="TextBody"/>
+    <w:next w:val="BodyText"/>
     <w:qFormat/>
     <w:pPr>
-      <w:keepNext w:val="true"/>
+      <w:keepNext/>
       <w:spacing w:before="240" w:after="120"/>
     </w:pPr>
     <w:rPr>
-      <w:rFonts w:ascii="Liberation Sans" w:hAnsi="Liberation Sans" w:eastAsia="Noto Sans CJK SC"/>
+      <w:rFonts w:ascii="Liberation Sans" w:eastAsia="Noto Sans CJK SC" w:hAnsi="Liberation Sans"/>
       <w:sz w:val="28"/>
       <w:szCs w:val="28"/>
     </w:rPr>
   </w:style>
-  <w:style w:type="paragraph" w:styleId="TextBody">
+  <w:style w:type="paragraph" w:styleId="BodyText">
     <w:name w:val="Body Text"/>
     <w:basedOn w:val="Normal"/>
     <w:pPr>
-      <w:spacing w:lineRule="auto" w:line="276" w:before="0" w:after="140"/>
+      <w:spacing w:after="140" w:line="276" w:lineRule="auto"/>
     </w:pPr>
-    <w:rPr/>
   </w:style>
   <w:style w:type="paragraph" w:styleId="List">
     <w:name w:val="List"/>
-    <w:basedOn w:val="TextBody"/>
-    <w:pPr/>
-    <w:rPr/>
+    <w:basedOn w:val="BodyText"/>
   </w:style>
   <w:style w:type="paragraph" w:styleId="Caption">
-    <w:name w:val="Caption"/>
-    <w:basedOn w:val="Normal"/>
-    <w:qFormat/>
-    <w:pPr>
-      <w:suppressLineNumbers/>
-      <w:spacing w:before="120" w:after="120"/>
-    </w:pPr>
-    <w:rPr>
-      <w:rFonts w:cs="FreeSans"/>
-      <w:i/>
-      <w:iCs/>
-      <w:sz w:val="24"/>
-      <w:szCs w:val="24"/>
-    </w:rPr>
-  </w:style>
-  <w:style w:type="paragraph" w:styleId="Index" w:customStyle="1">
-    <w:name w:val="Index"/>
-    <w:basedOn w:val="Normal"/>
-    <w:qFormat/>
-    <w:pPr>
-      <w:suppressLineNumbers/>
-    </w:pPr>
-    <w:rPr/>
-  </w:style>
-  <w:style w:type="paragraph" w:styleId="Caption1">
     <w:name w:val="caption"/>
     <w:basedOn w:val="Normal"/>
     <w:qFormat/>
@@ -862,26 +671,13 @@
       <w:iCs/>
     </w:rPr>
   </w:style>
-  <w:style w:type="numbering" w:styleId="NoList" w:default="1">
-    <w:name w:val="No List"/>
-    <w:uiPriority w:val="99"/>
-    <w:semiHidden/>
-    <w:unhideWhenUsed/>
+  <w:style w:type="paragraph" w:customStyle="1" w:styleId="Index">
+    <w:name w:val="Index"/>
+    <w:basedOn w:val="Normal"/>
     <w:qFormat/>
-  </w:style>
-  <w:style w:type="table" w:default="1" w:styleId="TableNormal">
-    <w:name w:val="Normal Table"/>
-    <w:uiPriority w:val="99"/>
-    <w:semiHidden/>
-    <w:unhideWhenUsed/>
-    <w:tblPr>
-      <w:tblCellMar>
-        <w:top w:w="0" w:type="dxa"/>
-        <w:left w:w="108" w:type="dxa"/>
-        <w:bottom w:w="0" w:type="dxa"/>
-        <w:right w:w="108" w:type="dxa"/>
-      </w:tblCellMar>
-    </w:tblPr>
+    <w:pPr>
+      <w:suppressLineNumbers/>
+    </w:pPr>
   </w:style>
 </w:styles>
 </file>

</xml_diff>